<commit_message>
Atualizada especificação de requisitos e glossário
</commit_message>
<xml_diff>
--- a/Trabalhos Práticos/2. Visão/proposta.docx
+++ b/Trabalhos Práticos/2. Visão/proposta.docx
@@ -7,21 +7,11 @@
         <w:pStyle w:val="Ttulo"/>
         <w:jc w:val="right"/>
       </w:pPr>
-      <w:r>
-        <w:fldChar w:fldCharType="begin"/>
-      </w:r>
-      <w:r>
-        <w:instrText xml:space="preserve"> SUBJECT  \* MERGEFORMAT </w:instrText>
-      </w:r>
-      <w:r>
-        <w:fldChar w:fldCharType="separate"/>
-      </w:r>
-      <w:r>
-        <w:t>&lt;Project Name&gt;</w:t>
-      </w:r>
-      <w:r>
-        <w:fldChar w:fldCharType="end"/>
-      </w:r>
+      <w:fldSimple w:instr=" SUBJECT  \* MERGEFORMAT ">
+        <w:r>
+          <w:t>&lt;Project Name&gt;</w:t>
+        </w:r>
+      </w:fldSimple>
     </w:p>
     <w:p>
       <w:pPr>
@@ -121,12 +111,6 @@
         <w:gridCol w:w="2304"/>
       </w:tblGrid>
       <w:tr>
-        <w:tblPrEx>
-          <w:tblCellMar>
-            <w:top w:w="0" w:type="dxa"/>
-            <w:bottom w:w="0" w:type="dxa"/>
-          </w:tblCellMar>
-        </w:tblPrEx>
         <w:tc>
           <w:tcPr>
             <w:tcW w:w="2304" w:type="dxa"/>
@@ -209,12 +193,6 @@
         </w:tc>
       </w:tr>
       <w:tr>
-        <w:tblPrEx>
-          <w:tblCellMar>
-            <w:top w:w="0" w:type="dxa"/>
-            <w:bottom w:w="0" w:type="dxa"/>
-          </w:tblCellMar>
-        </w:tblPrEx>
         <w:tc>
           <w:tcPr>
             <w:tcW w:w="2304" w:type="dxa"/>
@@ -269,12 +247,6 @@
         </w:tc>
       </w:tr>
       <w:tr>
-        <w:tblPrEx>
-          <w:tblCellMar>
-            <w:top w:w="0" w:type="dxa"/>
-            <w:bottom w:w="0" w:type="dxa"/>
-          </w:tblCellMar>
-        </w:tblPrEx>
         <w:tc>
           <w:tcPr>
             <w:tcW w:w="2304" w:type="dxa"/>
@@ -317,12 +289,6 @@
         </w:tc>
       </w:tr>
       <w:tr>
-        <w:tblPrEx>
-          <w:tblCellMar>
-            <w:top w:w="0" w:type="dxa"/>
-            <w:bottom w:w="0" w:type="dxa"/>
-          </w:tblCellMar>
-        </w:tblPrEx>
         <w:tc>
           <w:tcPr>
             <w:tcW w:w="2304" w:type="dxa"/>
@@ -365,12 +331,6 @@
         </w:tc>
       </w:tr>
       <w:tr>
-        <w:tblPrEx>
-          <w:tblCellMar>
-            <w:top w:w="0" w:type="dxa"/>
-            <w:bottom w:w="0" w:type="dxa"/>
-          </w:tblCellMar>
-        </w:tblPrEx>
         <w:tc>
           <w:tcPr>
             <w:tcW w:w="2304" w:type="dxa"/>
@@ -4474,17 +4434,17 @@
       <w:pPr>
         <w:pStyle w:val="Ttulo1"/>
       </w:pPr>
-      <w:bookmarkStart w:id="0" w:name="_Toc436203377"/>
-      <w:bookmarkStart w:id="1" w:name="_Toc452813577"/>
-      <w:bookmarkStart w:id="2" w:name="_Toc456598586"/>
-      <w:bookmarkStart w:id="3" w:name="_Toc456600917"/>
-      <w:bookmarkStart w:id="4" w:name="_Toc456662656"/>
+      <w:bookmarkStart w:id="0" w:name="_Toc456598586"/>
+      <w:bookmarkStart w:id="1" w:name="_Toc456600917"/>
+      <w:bookmarkStart w:id="2" w:name="_Toc456662656"/>
+      <w:bookmarkStart w:id="3" w:name="_Toc436203377"/>
+      <w:bookmarkStart w:id="4" w:name="_Toc452813577"/>
       <w:r>
         <w:t>Introduction</w:t>
       </w:r>
+      <w:bookmarkEnd w:id="0"/>
+      <w:bookmarkEnd w:id="1"/>
       <w:bookmarkEnd w:id="2"/>
-      <w:bookmarkEnd w:id="3"/>
-      <w:bookmarkEnd w:id="4"/>
     </w:p>
     <w:p>
       <w:pPr>
@@ -4536,15 +4496,7 @@
         <w:t>Vision</w:t>
       </w:r>
       <w:r>
-        <w:t xml:space="preserve"> should provide an overview of the entire document. It should include the purpose, scope, definitions, acronyms, abbreviations, </w:t>
-      </w:r>
-      <w:proofErr w:type="gramStart"/>
-      <w:r>
-        <w:t>references</w:t>
-      </w:r>
-      <w:proofErr w:type="gramEnd"/>
-      <w:r>
-        <w:t xml:space="preserve"> and overview of this </w:t>
+        <w:t xml:space="preserve"> should provide an overview of the entire document. It should include the purpose, scope, definitions, acronyms, abbreviations, references and overview of this </w:t>
       </w:r>
       <w:r>
         <w:rPr>
@@ -4725,8 +4677,8 @@
       <w:r>
         <w:t>Positioning</w:t>
       </w:r>
-      <w:bookmarkEnd w:id="0"/>
-      <w:bookmarkEnd w:id="1"/>
+      <w:bookmarkEnd w:id="3"/>
+      <w:bookmarkEnd w:id="4"/>
       <w:bookmarkEnd w:id="20"/>
     </w:p>
     <w:p>
@@ -4785,12 +4737,6 @@
         <w:gridCol w:w="3600"/>
       </w:tblGrid>
       <w:tr>
-        <w:tblPrEx>
-          <w:tblCellMar>
-            <w:top w:w="0" w:type="dxa"/>
-            <w:bottom w:w="0" w:type="dxa"/>
-          </w:tblCellMar>
-        </w:tblPrEx>
         <w:tc>
           <w:tcPr>
             <w:tcW w:w="2340" w:type="dxa"/>
@@ -4809,7 +4755,6 @@
               <w:ind w:left="72"/>
             </w:pPr>
             <w:r>
-              <w:lastRenderedPageBreak/>
               <w:t>The problem of</w:t>
             </w:r>
           </w:p>
@@ -4835,12 +4780,6 @@
         </w:tc>
       </w:tr>
       <w:tr>
-        <w:tblPrEx>
-          <w:tblCellMar>
-            <w:top w:w="0" w:type="dxa"/>
-            <w:bottom w:w="0" w:type="dxa"/>
-          </w:tblCellMar>
-        </w:tblPrEx>
         <w:tc>
           <w:tcPr>
             <w:tcW w:w="2340" w:type="dxa"/>
@@ -4884,12 +4823,6 @@
         </w:tc>
       </w:tr>
       <w:tr>
-        <w:tblPrEx>
-          <w:tblCellMar>
-            <w:top w:w="0" w:type="dxa"/>
-            <w:bottom w:w="0" w:type="dxa"/>
-          </w:tblCellMar>
-        </w:tblPrEx>
         <w:tc>
           <w:tcPr>
             <w:tcW w:w="2340" w:type="dxa"/>
@@ -4933,12 +4866,6 @@
         </w:tc>
       </w:tr>
       <w:tr>
-        <w:tblPrEx>
-          <w:tblCellMar>
-            <w:top w:w="0" w:type="dxa"/>
-            <w:bottom w:w="0" w:type="dxa"/>
-          </w:tblCellMar>
-        </w:tblPrEx>
         <w:tc>
           <w:tcPr>
             <w:tcW w:w="2340" w:type="dxa"/>
@@ -4991,6 +4918,7 @@
       <w:bookmarkStart w:id="30" w:name="_Toc452813580"/>
       <w:bookmarkStart w:id="31" w:name="_Toc456662665"/>
       <w:r>
+        <w:lastRenderedPageBreak/>
         <w:t>Product Position Statement</w:t>
       </w:r>
       <w:bookmarkEnd w:id="27"/>
@@ -5019,12 +4947,6 @@
         <w:gridCol w:w="3600"/>
       </w:tblGrid>
       <w:tr>
-        <w:tblPrEx>
-          <w:tblCellMar>
-            <w:top w:w="0" w:type="dxa"/>
-            <w:bottom w:w="0" w:type="dxa"/>
-          </w:tblCellMar>
-        </w:tblPrEx>
         <w:tc>
           <w:tcPr>
             <w:tcW w:w="2340" w:type="dxa"/>
@@ -5068,12 +4990,6 @@
         </w:tc>
       </w:tr>
       <w:tr>
-        <w:tblPrEx>
-          <w:tblCellMar>
-            <w:top w:w="0" w:type="dxa"/>
-            <w:bottom w:w="0" w:type="dxa"/>
-          </w:tblCellMar>
-        </w:tblPrEx>
         <w:tc>
           <w:tcPr>
             <w:tcW w:w="2340" w:type="dxa"/>
@@ -5117,12 +5033,6 @@
         </w:tc>
       </w:tr>
       <w:tr>
-        <w:tblPrEx>
-          <w:tblCellMar>
-            <w:top w:w="0" w:type="dxa"/>
-            <w:bottom w:w="0" w:type="dxa"/>
-          </w:tblCellMar>
-        </w:tblPrEx>
         <w:tc>
           <w:tcPr>
             <w:tcW w:w="2340" w:type="dxa"/>
@@ -5166,12 +5076,6 @@
         </w:tc>
       </w:tr>
       <w:tr>
-        <w:tblPrEx>
-          <w:tblCellMar>
-            <w:top w:w="0" w:type="dxa"/>
-            <w:bottom w:w="0" w:type="dxa"/>
-          </w:tblCellMar>
-        </w:tblPrEx>
         <w:tc>
           <w:tcPr>
             <w:tcW w:w="2340" w:type="dxa"/>
@@ -5215,12 +5119,6 @@
         </w:tc>
       </w:tr>
       <w:tr>
-        <w:tblPrEx>
-          <w:tblCellMar>
-            <w:top w:w="0" w:type="dxa"/>
-            <w:bottom w:w="0" w:type="dxa"/>
-          </w:tblCellMar>
-        </w:tblPrEx>
         <w:tc>
           <w:tcPr>
             <w:tcW w:w="2340" w:type="dxa"/>
@@ -5264,12 +5162,6 @@
         </w:tc>
       </w:tr>
       <w:tr>
-        <w:tblPrEx>
-          <w:tblCellMar>
-            <w:top w:w="0" w:type="dxa"/>
-            <w:bottom w:w="0" w:type="dxa"/>
-          </w:tblCellMar>
-        </w:tblPrEx>
         <w:tc>
           <w:tcPr>
             <w:tcW w:w="2340" w:type="dxa"/>
@@ -5324,16 +5216,16 @@
       <w:pPr>
         <w:pStyle w:val="Ttulo1"/>
       </w:pPr>
-      <w:bookmarkStart w:id="32" w:name="_Toc436203381"/>
-      <w:bookmarkStart w:id="33" w:name="_Toc447960005"/>
-      <w:bookmarkStart w:id="34" w:name="_Toc452813581"/>
-      <w:bookmarkStart w:id="35" w:name="_Toc456662666"/>
+      <w:bookmarkStart w:id="32" w:name="_Toc447960005"/>
+      <w:bookmarkStart w:id="33" w:name="_Toc452813581"/>
+      <w:bookmarkStart w:id="34" w:name="_Toc456662666"/>
+      <w:bookmarkStart w:id="35" w:name="_Toc436203381"/>
       <w:r>
         <w:t>Stakeholder and User Descriptions</w:t>
       </w:r>
+      <w:bookmarkEnd w:id="32"/>
       <w:bookmarkEnd w:id="33"/>
       <w:bookmarkEnd w:id="34"/>
-      <w:bookmarkEnd w:id="35"/>
     </w:p>
     <w:p>
       <w:pPr>
@@ -5399,7 +5291,7 @@
           <w:insideV w:val="single" w:sz="6" w:space="0" w:color="000000"/>
         </w:tblBorders>
         <w:tblLayout w:type="fixed"/>
-        <w:tblLook w:val="00BF" w:firstRow="1" w:lastRow="0" w:firstColumn="1" w:lastColumn="0" w:noHBand="0" w:noVBand="0"/>
+        <w:tblLook w:val="00A0" w:firstRow="1" w:lastRow="0" w:firstColumn="1" w:lastColumn="0" w:noHBand="0" w:noVBand="0"/>
       </w:tblPr>
       <w:tblGrid>
         <w:gridCol w:w="1800"/>
@@ -5407,12 +5299,6 @@
         <w:gridCol w:w="3240"/>
       </w:tblGrid>
       <w:tr>
-        <w:tblPrEx>
-          <w:tblCellMar>
-            <w:top w:w="0" w:type="dxa"/>
-            <w:bottom w:w="0" w:type="dxa"/>
-          </w:tblCellMar>
-        </w:tblPrEx>
         <w:tc>
           <w:tcPr>
             <w:tcW w:w="1800" w:type="dxa"/>
@@ -5478,12 +5364,6 @@
         </w:tc>
       </w:tr>
       <w:tr>
-        <w:tblPrEx>
-          <w:tblCellMar>
-            <w:top w:w="0" w:type="dxa"/>
-            <w:bottom w:w="0" w:type="dxa"/>
-          </w:tblCellMar>
-        </w:tblPrEx>
         <w:tc>
           <w:tcPr>
             <w:tcW w:w="1800" w:type="dxa"/>
@@ -5575,7 +5455,7 @@
           <w:insideV w:val="single" w:sz="6" w:space="0" w:color="000000"/>
         </w:tblBorders>
         <w:tblLayout w:type="fixed"/>
-        <w:tblLook w:val="00BF" w:firstRow="1" w:lastRow="0" w:firstColumn="1" w:lastColumn="0" w:noHBand="0" w:noVBand="0"/>
+        <w:tblLook w:val="00A0" w:firstRow="1" w:lastRow="0" w:firstColumn="1" w:lastColumn="0" w:noHBand="0" w:noVBand="0"/>
       </w:tblPr>
       <w:tblGrid>
         <w:gridCol w:w="1800"/>
@@ -5583,12 +5463,6 @@
         <w:gridCol w:w="2790"/>
       </w:tblGrid>
       <w:tr>
-        <w:tblPrEx>
-          <w:tblCellMar>
-            <w:top w:w="0" w:type="dxa"/>
-            <w:bottom w:w="0" w:type="dxa"/>
-          </w:tblCellMar>
-        </w:tblPrEx>
         <w:tc>
           <w:tcPr>
             <w:tcW w:w="1800" w:type="dxa"/>
@@ -5654,12 +5528,6 @@
         </w:tc>
       </w:tr>
       <w:tr>
-        <w:tblPrEx>
-          <w:tblCellMar>
-            <w:top w:w="0" w:type="dxa"/>
-            <w:bottom w:w="0" w:type="dxa"/>
-          </w:tblCellMar>
-        </w:tblPrEx>
         <w:tc>
           <w:tcPr>
             <w:tcW w:w="1800" w:type="dxa"/>
@@ -5707,6 +5575,7 @@
               <w:ind w:left="0"/>
             </w:pPr>
             <w:r>
+              <w:lastRenderedPageBreak/>
               <w:t>i.e. Represented by Stakeholder1</w:t>
             </w:r>
           </w:p>
@@ -5895,12 +5764,6 @@
         <w:gridCol w:w="6948"/>
       </w:tblGrid>
       <w:tr>
-        <w:tblPrEx>
-          <w:tblCellMar>
-            <w:top w:w="0" w:type="dxa"/>
-            <w:bottom w:w="0" w:type="dxa"/>
-          </w:tblCellMar>
-        </w:tblPrEx>
         <w:tc>
           <w:tcPr>
             <w:tcW w:w="1890" w:type="dxa"/>
@@ -5931,12 +5794,6 @@
         </w:tc>
       </w:tr>
       <w:tr>
-        <w:tblPrEx>
-          <w:tblCellMar>
-            <w:top w:w="0" w:type="dxa"/>
-            <w:bottom w:w="0" w:type="dxa"/>
-          </w:tblCellMar>
-        </w:tblPrEx>
         <w:tc>
           <w:tcPr>
             <w:tcW w:w="1890" w:type="dxa"/>
@@ -5967,12 +5824,6 @@
         </w:tc>
       </w:tr>
       <w:tr>
-        <w:tblPrEx>
-          <w:tblCellMar>
-            <w:top w:w="0" w:type="dxa"/>
-            <w:bottom w:w="0" w:type="dxa"/>
-          </w:tblCellMar>
-        </w:tblPrEx>
         <w:tc>
           <w:tcPr>
             <w:tcW w:w="1890" w:type="dxa"/>
@@ -6008,12 +5859,6 @@
         </w:tc>
       </w:tr>
       <w:tr>
-        <w:tblPrEx>
-          <w:tblCellMar>
-            <w:top w:w="0" w:type="dxa"/>
-            <w:bottom w:w="0" w:type="dxa"/>
-          </w:tblCellMar>
-        </w:tblPrEx>
         <w:tc>
           <w:tcPr>
             <w:tcW w:w="1890" w:type="dxa"/>
@@ -6044,12 +5889,6 @@
         </w:tc>
       </w:tr>
       <w:tr>
-        <w:tblPrEx>
-          <w:tblCellMar>
-            <w:top w:w="0" w:type="dxa"/>
-            <w:bottom w:w="0" w:type="dxa"/>
-          </w:tblCellMar>
-        </w:tblPrEx>
         <w:tc>
           <w:tcPr>
             <w:tcW w:w="1890" w:type="dxa"/>
@@ -6080,12 +5919,6 @@
         </w:tc>
       </w:tr>
       <w:tr>
-        <w:tblPrEx>
-          <w:tblCellMar>
-            <w:top w:w="0" w:type="dxa"/>
-            <w:bottom w:w="0" w:type="dxa"/>
-          </w:tblCellMar>
-        </w:tblPrEx>
         <w:tc>
           <w:tcPr>
             <w:tcW w:w="1890" w:type="dxa"/>
@@ -6116,12 +5949,6 @@
         </w:tc>
       </w:tr>
       <w:tr>
-        <w:tblPrEx>
-          <w:tblCellMar>
-            <w:top w:w="0" w:type="dxa"/>
-            <w:bottom w:w="0" w:type="dxa"/>
-          </w:tblCellMar>
-        </w:tblPrEx>
         <w:tc>
           <w:tcPr>
             <w:tcW w:w="1890" w:type="dxa"/>
@@ -6152,12 +5979,6 @@
         </w:tc>
       </w:tr>
       <w:tr>
-        <w:tblPrEx>
-          <w:tblCellMar>
-            <w:top w:w="0" w:type="dxa"/>
-            <w:bottom w:w="0" w:type="dxa"/>
-          </w:tblCellMar>
-        </w:tblPrEx>
         <w:tc>
           <w:tcPr>
             <w:tcW w:w="1890" w:type="dxa"/>
@@ -6257,12 +6078,6 @@
         <w:gridCol w:w="6948"/>
       </w:tblGrid>
       <w:tr>
-        <w:tblPrEx>
-          <w:tblCellMar>
-            <w:top w:w="0" w:type="dxa"/>
-            <w:bottom w:w="0" w:type="dxa"/>
-          </w:tblCellMar>
-        </w:tblPrEx>
         <w:tc>
           <w:tcPr>
             <w:tcW w:w="1890" w:type="dxa"/>
@@ -6293,12 +6108,6 @@
         </w:tc>
       </w:tr>
       <w:tr>
-        <w:tblPrEx>
-          <w:tblCellMar>
-            <w:top w:w="0" w:type="dxa"/>
-            <w:bottom w:w="0" w:type="dxa"/>
-          </w:tblCellMar>
-        </w:tblPrEx>
         <w:tc>
           <w:tcPr>
             <w:tcW w:w="1890" w:type="dxa"/>
@@ -6329,12 +6138,6 @@
         </w:tc>
       </w:tr>
       <w:tr>
-        <w:tblPrEx>
-          <w:tblCellMar>
-            <w:top w:w="0" w:type="dxa"/>
-            <w:bottom w:w="0" w:type="dxa"/>
-          </w:tblCellMar>
-        </w:tblPrEx>
         <w:tc>
           <w:tcPr>
             <w:tcW w:w="1890" w:type="dxa"/>
@@ -6349,6 +6152,7 @@
               <w:rPr>
                 <w:b/>
               </w:rPr>
+              <w:lastRenderedPageBreak/>
               <w:t>Type</w:t>
             </w:r>
           </w:p>
@@ -6370,12 +6174,6 @@
         </w:tc>
       </w:tr>
       <w:tr>
-        <w:tblPrEx>
-          <w:tblCellMar>
-            <w:top w:w="0" w:type="dxa"/>
-            <w:bottom w:w="0" w:type="dxa"/>
-          </w:tblCellMar>
-        </w:tblPrEx>
         <w:tc>
           <w:tcPr>
             <w:tcW w:w="1890" w:type="dxa"/>
@@ -6406,12 +6204,6 @@
         </w:tc>
       </w:tr>
       <w:tr>
-        <w:tblPrEx>
-          <w:tblCellMar>
-            <w:top w:w="0" w:type="dxa"/>
-            <w:bottom w:w="0" w:type="dxa"/>
-          </w:tblCellMar>
-        </w:tblPrEx>
         <w:tc>
           <w:tcPr>
             <w:tcW w:w="1890" w:type="dxa"/>
@@ -6442,12 +6234,6 @@
         </w:tc>
       </w:tr>
       <w:tr>
-        <w:tblPrEx>
-          <w:tblCellMar>
-            <w:top w:w="0" w:type="dxa"/>
-            <w:bottom w:w="0" w:type="dxa"/>
-          </w:tblCellMar>
-        </w:tblPrEx>
         <w:tc>
           <w:tcPr>
             <w:tcW w:w="1890" w:type="dxa"/>
@@ -6478,12 +6264,6 @@
         </w:tc>
       </w:tr>
       <w:tr>
-        <w:tblPrEx>
-          <w:tblCellMar>
-            <w:top w:w="0" w:type="dxa"/>
-            <w:bottom w:w="0" w:type="dxa"/>
-          </w:tblCellMar>
-        </w:tblPrEx>
         <w:tc>
           <w:tcPr>
             <w:tcW w:w="1890" w:type="dxa"/>
@@ -6514,12 +6294,6 @@
         </w:tc>
       </w:tr>
       <w:tr>
-        <w:tblPrEx>
-          <w:tblCellMar>
-            <w:top w:w="0" w:type="dxa"/>
-            <w:bottom w:w="0" w:type="dxa"/>
-          </w:tblCellMar>
-        </w:tblPrEx>
         <w:tc>
           <w:tcPr>
             <w:tcW w:w="1890" w:type="dxa"/>
@@ -6677,7 +6451,7 @@
           <w:insideV w:val="single" w:sz="6" w:space="0" w:color="000000"/>
         </w:tblBorders>
         <w:tblLayout w:type="fixed"/>
-        <w:tblLook w:val="00BF" w:firstRow="1" w:lastRow="0" w:firstColumn="1" w:lastColumn="0" w:noHBand="0" w:noVBand="0"/>
+        <w:tblLook w:val="00A0" w:firstRow="1" w:lastRow="0" w:firstColumn="1" w:lastColumn="0" w:noHBand="0" w:noVBand="0"/>
       </w:tblPr>
       <w:tblGrid>
         <w:gridCol w:w="2808"/>
@@ -6688,12 +6462,6 @@
         <w:gridCol w:w="2430"/>
       </w:tblGrid>
       <w:tr>
-        <w:tblPrEx>
-          <w:tblCellMar>
-            <w:top w:w="0" w:type="dxa"/>
-            <w:bottom w:w="0" w:type="dxa"/>
-          </w:tblCellMar>
-        </w:tblPrEx>
         <w:tc>
           <w:tcPr>
             <w:tcW w:w="2808" w:type="dxa"/>
@@ -6802,12 +6570,6 @@
         </w:tc>
       </w:tr>
       <w:tr>
-        <w:tblPrEx>
-          <w:tblCellMar>
-            <w:top w:w="0" w:type="dxa"/>
-            <w:bottom w:w="0" w:type="dxa"/>
-          </w:tblCellMar>
-        </w:tblPrEx>
         <w:tc>
           <w:tcPr>
             <w:tcW w:w="2808" w:type="dxa"/>
@@ -6921,7 +6683,7 @@
       <w:bookmarkStart w:id="67" w:name="_Toc436203387"/>
       <w:bookmarkStart w:id="68" w:name="_Toc452813590"/>
       <w:bookmarkStart w:id="69" w:name="_Toc456662679"/>
-      <w:bookmarkEnd w:id="32"/>
+      <w:bookmarkEnd w:id="35"/>
       <w:r>
         <w:t>Product Overview</w:t>
       </w:r>
@@ -7006,6 +6768,7 @@
       <w:bookmarkStart w:id="81" w:name="_Toc452813591"/>
       <w:bookmarkStart w:id="82" w:name="_Toc456662680"/>
       <w:r>
+        <w:lastRenderedPageBreak/>
         <w:t>Product Perspective</w:t>
       </w:r>
       <w:bookmarkEnd w:id="70"/>
@@ -7101,12 +6864,6 @@
         <w:gridCol w:w="3780"/>
       </w:tblGrid>
       <w:tr>
-        <w:tblPrEx>
-          <w:tblCellMar>
-            <w:top w:w="0" w:type="dxa"/>
-            <w:bottom w:w="0" w:type="dxa"/>
-          </w:tblCellMar>
-        </w:tblPrEx>
         <w:trPr>
           <w:cantSplit/>
         </w:trPr>
@@ -7155,12 +6912,6 @@
         </w:tc>
       </w:tr>
       <w:tr>
-        <w:tblPrEx>
-          <w:tblCellMar>
-            <w:top w:w="0" w:type="dxa"/>
-            <w:bottom w:w="0" w:type="dxa"/>
-          </w:tblCellMar>
-        </w:tblPrEx>
         <w:trPr>
           <w:cantSplit/>
         </w:trPr>
@@ -7205,12 +6956,6 @@
         </w:tc>
       </w:tr>
       <w:tr>
-        <w:tblPrEx>
-          <w:tblCellMar>
-            <w:top w:w="0" w:type="dxa"/>
-            <w:bottom w:w="0" w:type="dxa"/>
-          </w:tblCellMar>
-        </w:tblPrEx>
         <w:trPr>
           <w:cantSplit/>
         </w:trPr>
@@ -7255,12 +7000,6 @@
         </w:tc>
       </w:tr>
       <w:tr>
-        <w:tblPrEx>
-          <w:tblCellMar>
-            <w:top w:w="0" w:type="dxa"/>
-            <w:bottom w:w="0" w:type="dxa"/>
-          </w:tblCellMar>
-        </w:tblPrEx>
         <w:trPr>
           <w:cantSplit/>
         </w:trPr>
@@ -7305,12 +7044,6 @@
         </w:tc>
       </w:tr>
       <w:tr>
-        <w:tblPrEx>
-          <w:tblCellMar>
-            <w:top w:w="0" w:type="dxa"/>
-            <w:bottom w:w="0" w:type="dxa"/>
-          </w:tblCellMar>
-        </w:tblPrEx>
         <w:trPr>
           <w:cantSplit/>
         </w:trPr>
@@ -7355,12 +7088,6 @@
         </w:tc>
       </w:tr>
       <w:tr>
-        <w:tblPrEx>
-          <w:tblCellMar>
-            <w:top w:w="0" w:type="dxa"/>
-            <w:bottom w:w="0" w:type="dxa"/>
-          </w:tblCellMar>
-        </w:tblPrEx>
         <w:trPr>
           <w:cantSplit/>
         </w:trPr>
@@ -7506,6 +7233,7 @@
         <w:pStyle w:val="InfoBlue"/>
       </w:pPr>
       <w:r>
+        <w:lastRenderedPageBreak/>
         <w:t>Installation requirements may also affect coding, or create the need for separate installation software.]</w:t>
       </w:r>
     </w:p>
@@ -7778,6 +7506,7 @@
       <w:bookmarkStart w:id="148" w:name="_Toc452813604"/>
       <w:bookmarkStart w:id="149" w:name="_Toc456662693"/>
       <w:r>
+        <w:lastRenderedPageBreak/>
         <w:t>System Requirements</w:t>
       </w:r>
       <w:bookmarkEnd w:id="145"/>
@@ -8016,6 +7745,7 @@
       <w:bookmarkStart w:id="193" w:name="_Toc452813613"/>
       <w:bookmarkStart w:id="194" w:name="_Toc456662702"/>
       <w:r>
+        <w:lastRenderedPageBreak/>
         <w:t>Status</w:t>
       </w:r>
       <w:bookmarkEnd w:id="188"/>
@@ -8047,19 +7777,13 @@
           <w:insideV w:val="single" w:sz="6" w:space="0" w:color="000000"/>
         </w:tblBorders>
         <w:tblLayout w:type="fixed"/>
-        <w:tblLook w:val="00BF" w:firstRow="1" w:lastRow="0" w:firstColumn="1" w:lastColumn="0" w:noHBand="0" w:noVBand="0"/>
+        <w:tblLook w:val="00A0" w:firstRow="1" w:lastRow="0" w:firstColumn="1" w:lastColumn="0" w:noHBand="0" w:noVBand="0"/>
       </w:tblPr>
       <w:tblGrid>
         <w:gridCol w:w="1410"/>
         <w:gridCol w:w="5808"/>
       </w:tblGrid>
       <w:tr>
-        <w:tblPrEx>
-          <w:tblCellMar>
-            <w:top w:w="0" w:type="dxa"/>
-            <w:bottom w:w="0" w:type="dxa"/>
-          </w:tblCellMar>
-        </w:tblPrEx>
         <w:trPr>
           <w:cantSplit/>
         </w:trPr>
@@ -8099,12 +7823,6 @@
         </w:tc>
       </w:tr>
       <w:tr>
-        <w:tblPrEx>
-          <w:tblCellMar>
-            <w:top w:w="0" w:type="dxa"/>
-            <w:bottom w:w="0" w:type="dxa"/>
-          </w:tblCellMar>
-        </w:tblPrEx>
         <w:trPr>
           <w:cantSplit/>
         </w:trPr>
@@ -8144,12 +7862,6 @@
         </w:tc>
       </w:tr>
       <w:tr>
-        <w:tblPrEx>
-          <w:tblCellMar>
-            <w:top w:w="0" w:type="dxa"/>
-            <w:bottom w:w="0" w:type="dxa"/>
-          </w:tblCellMar>
-        </w:tblPrEx>
         <w:trPr>
           <w:cantSplit/>
         </w:trPr>
@@ -8230,19 +7942,13 @@
           <w:insideV w:val="single" w:sz="6" w:space="0" w:color="000000"/>
         </w:tblBorders>
         <w:tblLayout w:type="fixed"/>
-        <w:tblLook w:val="00BF" w:firstRow="1" w:lastRow="0" w:firstColumn="1" w:lastColumn="0" w:noHBand="0" w:noVBand="0"/>
+        <w:tblLook w:val="00A0" w:firstRow="1" w:lastRow="0" w:firstColumn="1" w:lastColumn="0" w:noHBand="0" w:noVBand="0"/>
       </w:tblPr>
       <w:tblGrid>
         <w:gridCol w:w="1177"/>
         <w:gridCol w:w="6041"/>
       </w:tblGrid>
       <w:tr>
-        <w:tblPrEx>
-          <w:tblCellMar>
-            <w:top w:w="0" w:type="dxa"/>
-            <w:bottom w:w="0" w:type="dxa"/>
-          </w:tblCellMar>
-        </w:tblPrEx>
         <w:trPr>
           <w:cantSplit/>
         </w:trPr>
@@ -8284,12 +7990,6 @@
         </w:tc>
       </w:tr>
       <w:tr>
-        <w:tblPrEx>
-          <w:tblCellMar>
-            <w:top w:w="0" w:type="dxa"/>
-            <w:bottom w:w="0" w:type="dxa"/>
-          </w:tblCellMar>
-        </w:tblPrEx>
         <w:trPr>
           <w:cantSplit/>
         </w:trPr>
@@ -8330,12 +8030,6 @@
         </w:tc>
       </w:tr>
       <w:tr>
-        <w:tblPrEx>
-          <w:tblCellMar>
-            <w:top w:w="0" w:type="dxa"/>
-            <w:bottom w:w="0" w:type="dxa"/>
-          </w:tblCellMar>
-        </w:tblPrEx>
         <w:trPr>
           <w:cantSplit/>
         </w:trPr>
@@ -8472,6 +8166,7 @@
       <w:bookmarkStart w:id="224" w:name="_Toc452813618"/>
       <w:bookmarkStart w:id="225" w:name="_Toc456662707"/>
       <w:r>
+        <w:lastRenderedPageBreak/>
         <w:t>Target Release</w:t>
       </w:r>
       <w:bookmarkEnd w:id="219"/>
@@ -8615,12 +8310,6 @@
       <w:gridCol w:w="3162"/>
     </w:tblGrid>
     <w:tr>
-      <w:tblPrEx>
-        <w:tblCellMar>
-          <w:top w:w="0" w:type="dxa"/>
-          <w:bottom w:w="0" w:type="dxa"/>
-        </w:tblCellMar>
-      </w:tblPrEx>
       <w:tc>
         <w:tcPr>
           <w:tcW w:w="3162" w:type="dxa"/>
@@ -8864,12 +8553,6 @@
       <w:gridCol w:w="3179"/>
     </w:tblGrid>
     <w:tr>
-      <w:tblPrEx>
-        <w:tblCellMar>
-          <w:top w:w="0" w:type="dxa"/>
-          <w:bottom w:w="0" w:type="dxa"/>
-        </w:tblCellMar>
-      </w:tblPrEx>
       <w:tc>
         <w:tcPr>
           <w:tcW w:w="6379" w:type="dxa"/>
@@ -8923,12 +8606,6 @@
       </w:tc>
     </w:tr>
     <w:tr>
-      <w:tblPrEx>
-        <w:tblCellMar>
-          <w:top w:w="0" w:type="dxa"/>
-          <w:bottom w:w="0" w:type="dxa"/>
-        </w:tblCellMar>
-      </w:tblPrEx>
       <w:tc>
         <w:tcPr>
           <w:tcW w:w="6379" w:type="dxa"/>
@@ -8953,12 +8630,6 @@
       </w:tc>
     </w:tr>
     <w:tr>
-      <w:tblPrEx>
-        <w:tblCellMar>
-          <w:top w:w="0" w:type="dxa"/>
-          <w:bottom w:w="0" w:type="dxa"/>
-        </w:tblCellMar>
-      </w:tblPrEx>
       <w:tc>
         <w:tcPr>
           <w:tcW w:w="9558" w:type="dxa"/>
@@ -9190,6 +8861,120 @@
     </w:lvl>
   </w:abstractNum>
   <w:abstractNum w:abstractNumId="8" w15:restartNumberingAfterBreak="0">
+    <w:nsid w:val="25A2774A"/>
+    <w:multiLevelType w:val="multilevel"/>
+    <w:tmpl w:val="32487ED6"/>
+    <w:lvl w:ilvl="0">
+      <w:start w:val="1"/>
+      <w:numFmt w:val="decimal"/>
+      <w:pStyle w:val="Bullet"/>
+      <w:lvlText w:val="%1."/>
+      <w:lvlJc w:val="left"/>
+      <w:pPr>
+        <w:tabs>
+          <w:tab w:val="num" w:pos="720"/>
+        </w:tabs>
+        <w:ind w:left="720" w:hanging="720"/>
+      </w:pPr>
+    </w:lvl>
+    <w:lvl w:ilvl="1">
+      <w:start w:val="1"/>
+      <w:numFmt w:val="decimal"/>
+      <w:lvlText w:val="%2."/>
+      <w:lvlJc w:val="left"/>
+      <w:pPr>
+        <w:tabs>
+          <w:tab w:val="num" w:pos="1440"/>
+        </w:tabs>
+        <w:ind w:left="1440" w:hanging="720"/>
+      </w:pPr>
+    </w:lvl>
+    <w:lvl w:ilvl="2">
+      <w:start w:val="1"/>
+      <w:numFmt w:val="decimal"/>
+      <w:lvlText w:val="%3."/>
+      <w:lvlJc w:val="left"/>
+      <w:pPr>
+        <w:tabs>
+          <w:tab w:val="num" w:pos="2160"/>
+        </w:tabs>
+        <w:ind w:left="2160" w:hanging="720"/>
+      </w:pPr>
+    </w:lvl>
+    <w:lvl w:ilvl="3">
+      <w:start w:val="1"/>
+      <w:numFmt w:val="decimal"/>
+      <w:lvlText w:val="%4."/>
+      <w:lvlJc w:val="left"/>
+      <w:pPr>
+        <w:tabs>
+          <w:tab w:val="num" w:pos="2880"/>
+        </w:tabs>
+        <w:ind w:left="2880" w:hanging="720"/>
+      </w:pPr>
+    </w:lvl>
+    <w:lvl w:ilvl="4">
+      <w:start w:val="1"/>
+      <w:numFmt w:val="decimal"/>
+      <w:lvlText w:val="%5."/>
+      <w:lvlJc w:val="left"/>
+      <w:pPr>
+        <w:tabs>
+          <w:tab w:val="num" w:pos="3600"/>
+        </w:tabs>
+        <w:ind w:left="3600" w:hanging="720"/>
+      </w:pPr>
+    </w:lvl>
+    <w:lvl w:ilvl="5">
+      <w:start w:val="1"/>
+      <w:numFmt w:val="decimal"/>
+      <w:lvlText w:val="%6."/>
+      <w:lvlJc w:val="left"/>
+      <w:pPr>
+        <w:tabs>
+          <w:tab w:val="num" w:pos="4320"/>
+        </w:tabs>
+        <w:ind w:left="4320" w:hanging="720"/>
+      </w:pPr>
+    </w:lvl>
+    <w:lvl w:ilvl="6">
+      <w:start w:val="1"/>
+      <w:numFmt w:val="decimal"/>
+      <w:lvlText w:val="%7."/>
+      <w:lvlJc w:val="left"/>
+      <w:pPr>
+        <w:tabs>
+          <w:tab w:val="num" w:pos="5040"/>
+        </w:tabs>
+        <w:ind w:left="5040" w:hanging="720"/>
+      </w:pPr>
+    </w:lvl>
+    <w:lvl w:ilvl="7">
+      <w:start w:val="1"/>
+      <w:numFmt w:val="decimal"/>
+      <w:lvlText w:val="%8."/>
+      <w:lvlJc w:val="left"/>
+      <w:pPr>
+        <w:tabs>
+          <w:tab w:val="num" w:pos="5760"/>
+        </w:tabs>
+        <w:ind w:left="5760" w:hanging="720"/>
+      </w:pPr>
+    </w:lvl>
+    <w:lvl w:ilvl="8">
+      <w:start w:val="1"/>
+      <w:numFmt w:val="decimal"/>
+      <w:lvlText w:val="%9."/>
+      <w:lvlJc w:val="left"/>
+      <w:pPr>
+        <w:tabs>
+          <w:tab w:val="num" w:pos="6480"/>
+        </w:tabs>
+        <w:ind w:left="6480" w:hanging="720"/>
+      </w:pPr>
+    </w:lvl>
+  </w:abstractNum>
+  <w:abstractNum w:abstractNumId="9" w15:restartNumberingAfterBreak="0">
     <w:nsid w:val="25B671FF"/>
     <w:multiLevelType w:val="singleLevel"/>
     <w:tmpl w:val="04090001"/>
@@ -9209,7 +8994,7 @@
       </w:rPr>
     </w:lvl>
   </w:abstractNum>
-  <w:abstractNum w:abstractNumId="9" w15:restartNumberingAfterBreak="0">
+  <w:abstractNum w:abstractNumId="10" w15:restartNumberingAfterBreak="0">
     <w:nsid w:val="27DF5824"/>
     <w:multiLevelType w:val="singleLevel"/>
     <w:tmpl w:val="04090001"/>
@@ -9229,7 +9014,7 @@
       </w:rPr>
     </w:lvl>
   </w:abstractNum>
-  <w:abstractNum w:abstractNumId="10" w15:restartNumberingAfterBreak="0">
+  <w:abstractNum w:abstractNumId="11" w15:restartNumberingAfterBreak="0">
     <w:nsid w:val="2D4B634E"/>
     <w:multiLevelType w:val="singleLevel"/>
     <w:tmpl w:val="04090001"/>
@@ -9249,7 +9034,7 @@
       </w:rPr>
     </w:lvl>
   </w:abstractNum>
-  <w:abstractNum w:abstractNumId="11" w15:restartNumberingAfterBreak="0">
+  <w:abstractNum w:abstractNumId="12" w15:restartNumberingAfterBreak="0">
     <w:nsid w:val="31DD2C45"/>
     <w:multiLevelType w:val="singleLevel"/>
     <w:tmpl w:val="04090001"/>
@@ -9269,7 +9054,7 @@
       </w:rPr>
     </w:lvl>
   </w:abstractNum>
-  <w:abstractNum w:abstractNumId="12" w15:restartNumberingAfterBreak="0">
+  <w:abstractNum w:abstractNumId="13" w15:restartNumberingAfterBreak="0">
     <w:nsid w:val="32982B51"/>
     <w:multiLevelType w:val="singleLevel"/>
     <w:tmpl w:val="04090001"/>
@@ -9289,7 +9074,7 @@
       </w:rPr>
     </w:lvl>
   </w:abstractNum>
-  <w:abstractNum w:abstractNumId="13" w15:restartNumberingAfterBreak="0">
+  <w:abstractNum w:abstractNumId="14" w15:restartNumberingAfterBreak="0">
     <w:nsid w:val="3375481C"/>
     <w:multiLevelType w:val="singleLevel"/>
     <w:tmpl w:val="E6747DA6"/>
@@ -9309,7 +9094,7 @@
       </w:rPr>
     </w:lvl>
   </w:abstractNum>
-  <w:abstractNum w:abstractNumId="14" w15:restartNumberingAfterBreak="0">
+  <w:abstractNum w:abstractNumId="15" w15:restartNumberingAfterBreak="0">
     <w:nsid w:val="369D5471"/>
     <w:multiLevelType w:val="singleLevel"/>
     <w:tmpl w:val="04090001"/>
@@ -9329,7 +9114,7 @@
       </w:rPr>
     </w:lvl>
   </w:abstractNum>
-  <w:abstractNum w:abstractNumId="15" w15:restartNumberingAfterBreak="0">
+  <w:abstractNum w:abstractNumId="16" w15:restartNumberingAfterBreak="0">
     <w:nsid w:val="42B97F7B"/>
     <w:multiLevelType w:val="singleLevel"/>
     <w:tmpl w:val="04090001"/>
@@ -9349,7 +9134,7 @@
       </w:rPr>
     </w:lvl>
   </w:abstractNum>
-  <w:abstractNum w:abstractNumId="16" w15:restartNumberingAfterBreak="0">
+  <w:abstractNum w:abstractNumId="17" w15:restartNumberingAfterBreak="0">
     <w:nsid w:val="49E170D0"/>
     <w:multiLevelType w:val="singleLevel"/>
     <w:tmpl w:val="04090001"/>
@@ -9369,7 +9154,7 @@
       </w:rPr>
     </w:lvl>
   </w:abstractNum>
-  <w:abstractNum w:abstractNumId="17" w15:restartNumberingAfterBreak="0">
+  <w:abstractNum w:abstractNumId="18" w15:restartNumberingAfterBreak="0">
     <w:nsid w:val="4F64732B"/>
     <w:multiLevelType w:val="singleLevel"/>
     <w:tmpl w:val="04090001"/>
@@ -9389,7 +9174,7 @@
       </w:rPr>
     </w:lvl>
   </w:abstractNum>
-  <w:abstractNum w:abstractNumId="18" w15:restartNumberingAfterBreak="0">
+  <w:abstractNum w:abstractNumId="19" w15:restartNumberingAfterBreak="0">
     <w:nsid w:val="52DF734E"/>
     <w:multiLevelType w:val="singleLevel"/>
     <w:tmpl w:val="04090001"/>
@@ -9409,7 +9194,7 @@
       </w:rPr>
     </w:lvl>
   </w:abstractNum>
-  <w:abstractNum w:abstractNumId="19" w15:restartNumberingAfterBreak="0">
+  <w:abstractNum w:abstractNumId="20" w15:restartNumberingAfterBreak="0">
     <w:nsid w:val="59F314B7"/>
     <w:multiLevelType w:val="singleLevel"/>
     <w:tmpl w:val="04090001"/>
@@ -9429,7 +9214,7 @@
       </w:rPr>
     </w:lvl>
   </w:abstractNum>
-  <w:abstractNum w:abstractNumId="20" w15:restartNumberingAfterBreak="0">
+  <w:abstractNum w:abstractNumId="21" w15:restartNumberingAfterBreak="0">
     <w:nsid w:val="647235F1"/>
     <w:multiLevelType w:val="singleLevel"/>
     <w:tmpl w:val="04090001"/>
@@ -9449,7 +9234,7 @@
       </w:rPr>
     </w:lvl>
   </w:abstractNum>
-  <w:abstractNum w:abstractNumId="21" w15:restartNumberingAfterBreak="0">
+  <w:abstractNum w:abstractNumId="22" w15:restartNumberingAfterBreak="0">
     <w:nsid w:val="6D2F7D46"/>
     <w:multiLevelType w:val="singleLevel"/>
     <w:tmpl w:val="04090001"/>
@@ -9469,7 +9254,7 @@
       </w:rPr>
     </w:lvl>
   </w:abstractNum>
-  <w:abstractNum w:abstractNumId="22" w15:restartNumberingAfterBreak="0">
+  <w:abstractNum w:abstractNumId="23" w15:restartNumberingAfterBreak="0">
     <w:nsid w:val="71F21F2A"/>
     <w:multiLevelType w:val="singleLevel"/>
     <w:tmpl w:val="04090001"/>
@@ -9489,7 +9274,7 @@
       </w:rPr>
     </w:lvl>
   </w:abstractNum>
-  <w:abstractNum w:abstractNumId="23" w15:restartNumberingAfterBreak="0">
+  <w:abstractNum w:abstractNumId="24" w15:restartNumberingAfterBreak="0">
     <w:nsid w:val="743601FB"/>
     <w:multiLevelType w:val="singleLevel"/>
     <w:tmpl w:val="04090001"/>
@@ -9509,7 +9294,7 @@
       </w:rPr>
     </w:lvl>
   </w:abstractNum>
-  <w:abstractNum w:abstractNumId="24" w15:restartNumberingAfterBreak="0">
+  <w:abstractNum w:abstractNumId="25" w15:restartNumberingAfterBreak="0">
     <w:nsid w:val="756150CA"/>
     <w:multiLevelType w:val="singleLevel"/>
     <w:tmpl w:val="04090001"/>
@@ -9529,7 +9314,7 @@
       </w:rPr>
     </w:lvl>
   </w:abstractNum>
-  <w:abstractNum w:abstractNumId="25" w15:restartNumberingAfterBreak="0">
+  <w:abstractNum w:abstractNumId="26" w15:restartNumberingAfterBreak="0">
     <w:nsid w:val="7BE434D7"/>
     <w:multiLevelType w:val="singleLevel"/>
     <w:tmpl w:val="04090001"/>
@@ -9574,16 +9359,16 @@
     <w:abstractNumId w:val="3"/>
   </w:num>
   <w:num w:numId="4" w16cid:durableId="104007048">
-    <w:abstractNumId w:val="13"/>
+    <w:abstractNumId w:val="14"/>
   </w:num>
   <w:num w:numId="5" w16cid:durableId="1814717099">
-    <w:abstractNumId w:val="25"/>
+    <w:abstractNumId w:val="26"/>
   </w:num>
   <w:num w:numId="6" w16cid:durableId="274482633">
-    <w:abstractNumId w:val="18"/>
+    <w:abstractNumId w:val="19"/>
   </w:num>
   <w:num w:numId="7" w16cid:durableId="1937012333">
-    <w:abstractNumId w:val="17"/>
+    <w:abstractNumId w:val="18"/>
   </w:num>
   <w:num w:numId="8" w16cid:durableId="2132353999">
     <w:abstractNumId w:val="1"/>
@@ -9606,58 +9391,61 @@
     <w:abstractNumId w:val="2"/>
   </w:num>
   <w:num w:numId="10" w16cid:durableId="580605075">
-    <w:abstractNumId w:val="24"/>
+    <w:abstractNumId w:val="25"/>
   </w:num>
   <w:num w:numId="11" w16cid:durableId="1546329998">
     <w:abstractNumId w:val="4"/>
   </w:num>
   <w:num w:numId="12" w16cid:durableId="1404836042">
-    <w:abstractNumId w:val="14"/>
+    <w:abstractNumId w:val="15"/>
   </w:num>
   <w:num w:numId="13" w16cid:durableId="720518252">
-    <w:abstractNumId w:val="12"/>
+    <w:abstractNumId w:val="13"/>
   </w:num>
   <w:num w:numId="14" w16cid:durableId="943878509">
-    <w:abstractNumId w:val="23"/>
+    <w:abstractNumId w:val="24"/>
   </w:num>
   <w:num w:numId="15" w16cid:durableId="728842772">
-    <w:abstractNumId w:val="11"/>
+    <w:abstractNumId w:val="12"/>
   </w:num>
   <w:num w:numId="16" w16cid:durableId="1078551391">
     <w:abstractNumId w:val="5"/>
   </w:num>
   <w:num w:numId="17" w16cid:durableId="48190465">
-    <w:abstractNumId w:val="22"/>
+    <w:abstractNumId w:val="23"/>
   </w:num>
   <w:num w:numId="18" w16cid:durableId="1992982291">
-    <w:abstractNumId w:val="16"/>
+    <w:abstractNumId w:val="17"/>
   </w:num>
   <w:num w:numId="19" w16cid:durableId="1246500516">
     <w:abstractNumId w:val="6"/>
   </w:num>
   <w:num w:numId="20" w16cid:durableId="1200513604">
-    <w:abstractNumId w:val="15"/>
+    <w:abstractNumId w:val="16"/>
   </w:num>
   <w:num w:numId="21" w16cid:durableId="257447734">
+    <w:abstractNumId w:val="11"/>
+  </w:num>
+  <w:num w:numId="22" w16cid:durableId="1742098690">
+    <w:abstractNumId w:val="22"/>
+  </w:num>
+  <w:num w:numId="23" w16cid:durableId="60641327">
     <w:abstractNumId w:val="10"/>
   </w:num>
-  <w:num w:numId="22" w16cid:durableId="1742098690">
-    <w:abstractNumId w:val="21"/>
-  </w:num>
-  <w:num w:numId="23" w16cid:durableId="60641327">
+  <w:num w:numId="24" w16cid:durableId="1721975097">
     <w:abstractNumId w:val="9"/>
-  </w:num>
-  <w:num w:numId="24" w16cid:durableId="1721975097">
-    <w:abstractNumId w:val="8"/>
   </w:num>
   <w:num w:numId="25" w16cid:durableId="1550722807">
     <w:abstractNumId w:val="7"/>
   </w:num>
   <w:num w:numId="26" w16cid:durableId="82381717">
-    <w:abstractNumId w:val="19"/>
+    <w:abstractNumId w:val="20"/>
   </w:num>
   <w:num w:numId="27" w16cid:durableId="318846653">
-    <w:abstractNumId w:val="20"/>
+    <w:abstractNumId w:val="21"/>
+  </w:num>
+  <w:num w:numId="28" w16cid:durableId="676931764">
+    <w:abstractNumId w:val="8"/>
   </w:num>
 </w:numbering>
 </file>
@@ -10222,7 +10010,9 @@
   </w:style>
   <w:style w:type="character" w:default="1" w:styleId="Tipodeletrapredefinidodopargrafo">
     <w:name w:val="Default Paragraph Font"/>
+    <w:uiPriority w:val="1"/>
     <w:semiHidden/>
+    <w:unhideWhenUsed/>
   </w:style>
   <w:style w:type="table" w:default="1" w:styleId="Tabelanormal">
     <w:name w:val="Normal Table"/>
@@ -10568,13 +10358,13 @@
     <w:pPr>
       <w:widowControl/>
       <w:numPr>
-        <w:numId w:val="81"/>
+        <w:numId w:val="28"/>
       </w:numPr>
       <w:tabs>
         <w:tab w:val="left" w:pos="720"/>
       </w:tabs>
       <w:spacing w:before="120" w:line="240" w:lineRule="auto"/>
-      <w:ind w:left="720" w:right="360"/>
+      <w:ind w:right="360"/>
       <w:jc w:val="both"/>
     </w:pPr>
     <w:rPr>

</xml_diff>